<commit_message>
Final Commit with finished research paper. Thanks for a great semester!
</commit_message>
<xml_diff>
--- a/Research Paper/Paper/Outline for what should central bankers do.docx
+++ b/Research Paper/Paper/Outline for what should central bankers do.docx
@@ -77,10 +77,177 @@
         </w:numPr>
       </w:pPr>
       <w:r>
-        <w:t xml:space="preserve">“the existence of a problem </w:t>
+        <w:t>“the</w:t>
+      </w:r>
+      <w:r>
+        <w:t xml:space="preserve"> very word “problem” in and of itself implies the </w:t>
+      </w:r>
+      <w:proofErr w:type="spellStart"/>
+      <w:r>
+        <w:t>existance</w:t>
+      </w:r>
+      <w:proofErr w:type="spellEnd"/>
+      <w:r>
+        <w:t xml:space="preserve"> of “solution.”</w:t>
+      </w:r>
+    </w:p>
+    <w:p>
+      <w:pPr>
+        <w:pStyle w:val="ListParagraph"/>
+        <w:numPr>
+          <w:ilvl w:val="1"/>
+          <w:numId w:val="3"/>
+        </w:numPr>
+      </w:pPr>
+      <w:r>
+        <w:t xml:space="preserve">Can a </w:t>
+      </w:r>
+      <w:proofErr w:type="spellStart"/>
+      <w:r>
+        <w:t>buchanan</w:t>
+      </w:r>
+      <w:proofErr w:type="spellEnd"/>
+      <w:r>
+        <w:t xml:space="preserve"> or </w:t>
+      </w:r>
+      <w:proofErr w:type="spellStart"/>
+      <w:r>
+        <w:t>hayek</w:t>
+      </w:r>
+      <w:proofErr w:type="spellEnd"/>
+      <w:r>
+        <w:t xml:space="preserve"> type thinking still be applied</w:t>
+      </w:r>
+    </w:p>
+    <w:p>
+      <w:pPr>
+        <w:pStyle w:val="ListParagraph"/>
+        <w:numPr>
+          <w:ilvl w:val="0"/>
+          <w:numId w:val="3"/>
+        </w:numPr>
+      </w:pPr>
+      <w:r>
+        <w:t>The information problem</w:t>
+      </w:r>
+    </w:p>
+    <w:p>
+      <w:pPr>
+        <w:pStyle w:val="ListParagraph"/>
+        <w:numPr>
+          <w:ilvl w:val="1"/>
+          <w:numId w:val="3"/>
+        </w:numPr>
+      </w:pPr>
+      <w:r>
+        <w:t>Information used by the fed</w:t>
+      </w:r>
+    </w:p>
+    <w:p>
+      <w:pPr>
+        <w:pStyle w:val="ListParagraph"/>
+        <w:numPr>
+          <w:ilvl w:val="2"/>
+          <w:numId w:val="3"/>
+        </w:numPr>
+      </w:pPr>
+      <w:r>
+        <w:t xml:space="preserve">Statistical aggregates cannot account for </w:t>
+      </w:r>
+      <w:r>
+        <w:t>the minute details of changes in the economy</w:t>
+      </w:r>
+    </w:p>
+    <w:p>
+      <w:pPr>
+        <w:pStyle w:val="ListParagraph"/>
+        <w:numPr>
+          <w:ilvl w:val="2"/>
+          <w:numId w:val="3"/>
+        </w:numPr>
+      </w:pPr>
+      <w:r>
+        <w:t>There is no way one 12 people or even 100 people can process enough information to always make the most effective choice to handle monetary policy</w:t>
+      </w:r>
+    </w:p>
+    <w:p>
+      <w:pPr>
+        <w:pStyle w:val="ListParagraph"/>
+        <w:numPr>
+          <w:ilvl w:val="1"/>
+          <w:numId w:val="3"/>
+        </w:numPr>
+      </w:pPr>
+      <w:r>
+        <w:t>Information signals from the fed</w:t>
+      </w:r>
+    </w:p>
+    <w:p>
+      <w:pPr>
+        <w:pStyle w:val="ListParagraph"/>
+        <w:numPr>
+          <w:ilvl w:val="2"/>
+          <w:numId w:val="3"/>
+        </w:numPr>
+      </w:pPr>
+      <w:r>
+        <w:t>Inflation targeting</w:t>
+      </w:r>
+    </w:p>
+    <w:p>
+      <w:pPr>
+        <w:pStyle w:val="ListParagraph"/>
+        <w:numPr>
+          <w:ilvl w:val="2"/>
+          <w:numId w:val="3"/>
+        </w:numPr>
+      </w:pPr>
+      <w:r>
+        <w:t xml:space="preserve">Inefficiency of concentrated power </w:t>
+      </w:r>
+    </w:p>
+    <w:p>
+      <w:pPr>
+        <w:pStyle w:val="ListParagraph"/>
+        <w:numPr>
+          <w:ilvl w:val="3"/>
+          <w:numId w:val="3"/>
+        </w:numPr>
+      </w:pPr>
+      <w:r>
+        <w:t>One comment from an FOMC member can influence market movement</w:t>
+      </w:r>
+    </w:p>
+    <w:p>
+      <w:pPr>
+        <w:pStyle w:val="ListParagraph"/>
+        <w:numPr>
+          <w:ilvl w:val="0"/>
+          <w:numId w:val="3"/>
+        </w:numPr>
+      </w:pPr>
+      <w:r>
+        <w:t>Information markets</w:t>
+      </w:r>
+    </w:p>
+    <w:p>
+      <w:pPr>
+        <w:pStyle w:val="ListParagraph"/>
+        <w:numPr>
+          <w:ilvl w:val="1"/>
+          <w:numId w:val="3"/>
+        </w:numPr>
+      </w:pPr>
+      <w:r>
+        <w:t xml:space="preserve">A nominal GDP </w:t>
+      </w:r>
+      <w:proofErr w:type="gramStart"/>
+      <w:r>
+        <w:t>futures markets</w:t>
       </w:r>
       <w:bookmarkStart w:id="0" w:name="_GoBack"/>
       <w:bookmarkEnd w:id="0"/>
+      <w:proofErr w:type="gramEnd"/>
     </w:p>
     <w:sectPr>
       <w:pgSz w:w="12240" w:h="15840"/>
@@ -122,7 +289,7 @@
         <w:rFonts w:ascii="Courier New" w:hAnsi="Courier New" w:cs="Courier New" w:hint="default"/>
       </w:rPr>
     </w:lvl>
-    <w:lvl w:ilvl="2" w:tplc="04090005" w:tentative="1">
+    <w:lvl w:ilvl="2" w:tplc="04090005">
       <w:start w:val="1"/>
       <w:numFmt w:val="bullet"/>
       <w:lvlText w:val=""/>
@@ -134,7 +301,7 @@
         <w:rFonts w:ascii="Wingdings" w:hAnsi="Wingdings" w:hint="default"/>
       </w:rPr>
     </w:lvl>
-    <w:lvl w:ilvl="3" w:tplc="04090001" w:tentative="1">
+    <w:lvl w:ilvl="3" w:tplc="04090001">
       <w:start w:val="1"/>
       <w:numFmt w:val="bullet"/>
       <w:lvlText w:val=""/>

</xml_diff>